<commit_message>
Updated test case to include Handelling fully consumed test case and storage location freed up. Also to add dispose parent specimen check.
SVN-Revision: 25589
</commit_message>
<xml_diff>
--- a/TestCases/Manual/9599_PROCESS_Create_aliquot_from_existing_Specimen.docx
+++ b/TestCases/Manual/9599_PROCESS_Create_aliquot_from_existing_Specimen.docx
@@ -699,38 +699,7 @@
           <w:sz w:val="24"/>
           <w:szCs w:val="24"/>
         </w:rPr>
-        <w:t xml:space="preserve">Click on </w:t>
-      </w:r>
-      <w:r>
-        <w:rPr>
-          <w:b/>
-          <w:sz w:val="24"/>
-          <w:szCs w:val="24"/>
-        </w:rPr>
-        <w:t xml:space="preserve">Add To </w:t>
-      </w:r>
-      <w:r>
-        <w:rPr>
-          <w:b/>
-          <w:sz w:val="24"/>
-          <w:szCs w:val="24"/>
-        </w:rPr>
-        <w:t>My List</w:t>
-      </w:r>
-      <w:r>
-        <w:rPr>
-          <w:b/>
-          <w:sz w:val="24"/>
-          <w:szCs w:val="24"/>
-        </w:rPr>
-        <w:t xml:space="preserve"> </w:t>
-      </w:r>
-      <w:r>
-        <w:rPr>
-          <w:sz w:val="24"/>
-          <w:szCs w:val="24"/>
-        </w:rPr>
-        <w:t>Button. (Refer the expected output)</w:t>
+        <w:t>Check “Do you want to dispose Parent Specimen?” check box.</w:t>
       </w:r>
     </w:p>
     <w:p>
@@ -752,7 +721,7 @@
           <w:sz w:val="24"/>
           <w:szCs w:val="24"/>
         </w:rPr>
-        <w:t>From the LHS select the child specimen with the label as “</w:t>
+        <w:t xml:space="preserve">Click on </w:t>
       </w:r>
       <w:r>
         <w:rPr>
@@ -760,14 +729,30 @@
           <w:sz w:val="24"/>
           <w:szCs w:val="24"/>
         </w:rPr>
-        <w:t>45678901_7</w:t>
-      </w:r>
-      <w:r>
-        <w:rPr>
-          <w:sz w:val="24"/>
-          <w:szCs w:val="24"/>
-        </w:rPr>
-        <w:t>”. (Refer the expected output)</w:t>
+        <w:t xml:space="preserve">Add To </w:t>
+      </w:r>
+      <w:r>
+        <w:rPr>
+          <w:b/>
+          <w:sz w:val="24"/>
+          <w:szCs w:val="24"/>
+        </w:rPr>
+        <w:t>My List</w:t>
+      </w:r>
+      <w:r>
+        <w:rPr>
+          <w:b/>
+          <w:sz w:val="24"/>
+          <w:szCs w:val="24"/>
+        </w:rPr>
+        <w:t xml:space="preserve"> </w:t>
+      </w:r>
+      <w:r>
+        <w:rPr>
+          <w:sz w:val="24"/>
+          <w:szCs w:val="24"/>
+        </w:rPr>
+        <w:t>Button. (Refer the expected output)</w:t>
       </w:r>
     </w:p>
     <w:p>
@@ -789,7 +774,7 @@
           <w:sz w:val="24"/>
           <w:szCs w:val="24"/>
         </w:rPr>
-        <w:t xml:space="preserve">Click on the </w:t>
+        <w:t>From the LHS select the child specimen with the label as “</w:t>
       </w:r>
       <w:r>
         <w:rPr>
@@ -797,14 +782,14 @@
           <w:sz w:val="24"/>
           <w:szCs w:val="24"/>
         </w:rPr>
-        <w:t>Events</w:t>
-      </w:r>
-      <w:r>
-        <w:rPr>
-          <w:sz w:val="24"/>
-          <w:szCs w:val="24"/>
-        </w:rPr>
-        <w:t xml:space="preserve"> tab (Refer the expected output)</w:t>
+        <w:t>45678901_7</w:t>
+      </w:r>
+      <w:r>
+        <w:rPr>
+          <w:sz w:val="24"/>
+          <w:szCs w:val="24"/>
+        </w:rPr>
+        <w:t>”. (Refer the expected output)</w:t>
       </w:r>
     </w:p>
     <w:p>
@@ -826,72 +811,22 @@
           <w:sz w:val="24"/>
           <w:szCs w:val="24"/>
         </w:rPr>
-        <w:t>Select “</w:t>
-      </w:r>
-      <w:r>
-        <w:rPr>
-          <w:sz w:val="24"/>
-          <w:szCs w:val="24"/>
-        </w:rPr>
-        <w:t>Embedded</w:t>
-      </w:r>
-      <w:r>
-        <w:rPr>
-          <w:sz w:val="24"/>
-          <w:szCs w:val="24"/>
-        </w:rPr>
-        <w:t xml:space="preserve">” from Select </w:t>
-      </w:r>
-      <w:r>
-        <w:rPr>
-          <w:sz w:val="24"/>
-          <w:szCs w:val="24"/>
-        </w:rPr>
-        <w:t>“</w:t>
-      </w:r>
-      <w:r>
-        <w:rPr>
-          <w:sz w:val="24"/>
-          <w:szCs w:val="24"/>
-        </w:rPr>
-        <w:t xml:space="preserve">Specimen Event </w:t>
-      </w:r>
-      <w:proofErr w:type="gramStart"/>
-      <w:r>
-        <w:rPr>
-          <w:sz w:val="24"/>
-          <w:szCs w:val="24"/>
-        </w:rPr>
-        <w:t>T</w:t>
-      </w:r>
-      <w:r>
-        <w:rPr>
-          <w:sz w:val="24"/>
-          <w:szCs w:val="24"/>
-        </w:rPr>
-        <w:t>o</w:t>
-      </w:r>
-      <w:proofErr w:type="gramEnd"/>
-      <w:r>
-        <w:rPr>
-          <w:sz w:val="24"/>
-          <w:szCs w:val="24"/>
-        </w:rPr>
-        <w:t xml:space="preserve"> Add</w:t>
-      </w:r>
-      <w:r>
-        <w:rPr>
-          <w:sz w:val="24"/>
-          <w:szCs w:val="24"/>
-        </w:rPr>
-        <w:t>”</w:t>
-      </w:r>
-      <w:r>
-        <w:rPr>
-          <w:sz w:val="24"/>
-          <w:szCs w:val="24"/>
-        </w:rPr>
-        <w:t xml:space="preserve"> dropdown. (Refer to expected output)</w:t>
+        <w:t xml:space="preserve">Click on the </w:t>
+      </w:r>
+      <w:r>
+        <w:rPr>
+          <w:b/>
+          <w:sz w:val="24"/>
+          <w:szCs w:val="24"/>
+        </w:rPr>
+        <w:t>Events</w:t>
+      </w:r>
+      <w:r>
+        <w:rPr>
+          <w:sz w:val="24"/>
+          <w:szCs w:val="24"/>
+        </w:rPr>
+        <w:t xml:space="preserve"> tab (Refer the expected output)</w:t>
       </w:r>
     </w:p>
     <w:p>
@@ -913,6 +848,94 @@
           <w:sz w:val="24"/>
           <w:szCs w:val="24"/>
         </w:rPr>
+        <w:t>Select “</w:t>
+      </w:r>
+      <w:r>
+        <w:rPr>
+          <w:sz w:val="24"/>
+          <w:szCs w:val="24"/>
+        </w:rPr>
+        <w:t>Embedded</w:t>
+      </w:r>
+      <w:r>
+        <w:rPr>
+          <w:sz w:val="24"/>
+          <w:szCs w:val="24"/>
+        </w:rPr>
+        <w:t xml:space="preserve">” from Select </w:t>
+      </w:r>
+      <w:r>
+        <w:rPr>
+          <w:sz w:val="24"/>
+          <w:szCs w:val="24"/>
+        </w:rPr>
+        <w:t>“</w:t>
+      </w:r>
+      <w:r>
+        <w:rPr>
+          <w:sz w:val="24"/>
+          <w:szCs w:val="24"/>
+        </w:rPr>
+        <w:t xml:space="preserve">Specimen Event </w:t>
+      </w:r>
+      <w:proofErr w:type="gramStart"/>
+      <w:r>
+        <w:rPr>
+          <w:sz w:val="24"/>
+          <w:szCs w:val="24"/>
+        </w:rPr>
+        <w:t>T</w:t>
+      </w:r>
+      <w:r>
+        <w:rPr>
+          <w:sz w:val="24"/>
+          <w:szCs w:val="24"/>
+        </w:rPr>
+        <w:t>o</w:t>
+      </w:r>
+      <w:proofErr w:type="gramEnd"/>
+      <w:r>
+        <w:rPr>
+          <w:sz w:val="24"/>
+          <w:szCs w:val="24"/>
+        </w:rPr>
+        <w:t xml:space="preserve"> Add</w:t>
+      </w:r>
+      <w:r>
+        <w:rPr>
+          <w:sz w:val="24"/>
+          <w:szCs w:val="24"/>
+        </w:rPr>
+        <w:t>”</w:t>
+      </w:r>
+      <w:r>
+        <w:rPr>
+          <w:sz w:val="24"/>
+          <w:szCs w:val="24"/>
+        </w:rPr>
+        <w:t xml:space="preserve"> dropdown. (Refer to expected output)</w:t>
+      </w:r>
+    </w:p>
+    <w:p>
+      <w:pPr>
+        <w:pStyle w:val="ListParagraph"/>
+        <w:numPr>
+          <w:ilvl w:val="0"/>
+          <w:numId w:val="2"/>
+        </w:numPr>
+        <w:spacing w:after="0" w:line="240" w:lineRule="auto"/>
+        <w:ind w:left="360"/>
+        <w:rPr>
+          <w:sz w:val="24"/>
+          <w:szCs w:val="24"/>
+        </w:rPr>
+      </w:pPr>
+      <w:r>
+        <w:rPr>
+          <w:sz w:val="24"/>
+          <w:szCs w:val="24"/>
+        </w:rPr>
+        <w:lastRenderedPageBreak/>
         <w:t xml:space="preserve">Click on </w:t>
       </w:r>
       <w:r>
@@ -2429,6 +2452,7 @@
           <w:sz w:val="24"/>
           <w:szCs w:val="24"/>
         </w:rPr>
+        <w:lastRenderedPageBreak/>
         <w:t xml:space="preserve">Aliquot </w:t>
       </w:r>
       <w:r>
@@ -2473,7 +2497,6 @@
                 <w:sz w:val="24"/>
                 <w:szCs w:val="24"/>
               </w:rPr>
-              <w:lastRenderedPageBreak/>
               <w:t>Attributes</w:t>
             </w:r>
           </w:p>
@@ -3706,7 +3729,21 @@
           <w:sz w:val="24"/>
           <w:szCs w:val="24"/>
         </w:rPr>
-        <w:t xml:space="preserve">11) The RHS displays Aliquot page with “5 Records are added in the List.” message on the top. The </w:t>
+        <w:t>1</w:t>
+      </w:r>
+      <w:r>
+        <w:rPr>
+          <w:sz w:val="24"/>
+          <w:szCs w:val="24"/>
+        </w:rPr>
+        <w:t>2</w:t>
+      </w:r>
+      <w:r>
+        <w:rPr>
+          <w:sz w:val="24"/>
+          <w:szCs w:val="24"/>
+        </w:rPr>
+        <w:t xml:space="preserve">) The RHS displays Aliquot page with “5 Records are added in the List.” message on the top. The </w:t>
       </w:r>
       <w:r>
         <w:rPr>
@@ -5214,6 +5251,65 @@
     </w:p>
     <w:p>
       <w:pPr>
+        <w:rPr>
+          <w:sz w:val="24"/>
+          <w:szCs w:val="24"/>
+        </w:rPr>
+      </w:pPr>
+      <w:r>
+        <w:rPr>
+          <w:sz w:val="24"/>
+          <w:szCs w:val="24"/>
+        </w:rPr>
+        <w:t>The aliquot storage location will be parent storage location + 1 or next free location in the same container. If no position is free in parent container then a new container will be selected.</w:t>
+      </w:r>
+    </w:p>
+    <w:p>
+      <w:pPr>
+        <w:rPr>
+          <w:sz w:val="24"/>
+          <w:szCs w:val="24"/>
+        </w:rPr>
+      </w:pPr>
+      <w:r>
+        <w:rPr>
+          <w:sz w:val="24"/>
+          <w:szCs w:val="24"/>
+        </w:rPr>
+        <w:t>The parent specimen will be disposed off and a disposal event will get associated to it with activity status as “Closed” and the specimen will no longer be available for further processing. The storage location will be freed up.</w:t>
+      </w:r>
+    </w:p>
+    <w:p>
+      <w:pPr>
+        <w:rPr>
+          <w:sz w:val="24"/>
+          <w:szCs w:val="24"/>
+        </w:rPr>
+      </w:pPr>
+      <w:r>
+        <w:rPr>
+          <w:sz w:val="24"/>
+          <w:szCs w:val="24"/>
+        </w:rPr>
+        <w:t xml:space="preserve">Note: If parent specimen is fully consumed as in this case and “Dispose Parent specimen” option is not selected then the parent specimen activity status will be active. The specimen still </w:t>
+      </w:r>
+      <w:r>
+        <w:rPr>
+          <w:sz w:val="24"/>
+          <w:szCs w:val="24"/>
+        </w:rPr>
+        <w:t xml:space="preserve">will be </w:t>
+      </w:r>
+      <w:r>
+        <w:rPr>
+          <w:sz w:val="24"/>
+          <w:szCs w:val="24"/>
+        </w:rPr>
+        <w:t>not available for further processing.</w:t>
+      </w:r>
+    </w:p>
+    <w:p>
+      <w:pPr>
         <w:spacing w:after="0"/>
         <w:rPr>
           <w:sz w:val="24"/>
@@ -5225,7 +5321,21 @@
           <w:sz w:val="24"/>
           <w:szCs w:val="24"/>
         </w:rPr>
-        <w:t>12)) The “</w:t>
+        <w:t>1</w:t>
+      </w:r>
+      <w:r>
+        <w:rPr>
+          <w:sz w:val="24"/>
+          <w:szCs w:val="24"/>
+        </w:rPr>
+        <w:t>3</w:t>
+      </w:r>
+      <w:r>
+        <w:rPr>
+          <w:sz w:val="24"/>
+          <w:szCs w:val="24"/>
+        </w:rPr>
+        <w:t>) The “</w:t>
       </w:r>
       <w:r>
         <w:rPr>
@@ -6121,6 +6231,7 @@
                 <w:sz w:val="24"/>
                 <w:szCs w:val="24"/>
               </w:rPr>
+              <w:lastRenderedPageBreak/>
               <w:t>Collection Status</w:t>
             </w:r>
           </w:p>
@@ -6461,7 +6572,6 @@
           <w:sz w:val="24"/>
           <w:szCs w:val="24"/>
         </w:rPr>
-        <w:lastRenderedPageBreak/>
         <w:t>Create Child Specimen(s) – four radio buttons of None, Aliquot, Derivative and Create Aliquot/Derived Specimen as per CP and Count and Quantity per Aliquot textboxes.</w:t>
       </w:r>
     </w:p>
@@ -6478,7 +6588,21 @@
           <w:sz w:val="24"/>
           <w:szCs w:val="24"/>
         </w:rPr>
-        <w:t xml:space="preserve">13) The Events tab should be displayed with Existing events for the specimen with label '45678901_7' table. This should be auto populated with the collection and Received Event and Select Specimen Event </w:t>
+        <w:t>1</w:t>
+      </w:r>
+      <w:r>
+        <w:rPr>
+          <w:sz w:val="24"/>
+          <w:szCs w:val="24"/>
+        </w:rPr>
+        <w:t>4</w:t>
+      </w:r>
+      <w:r>
+        <w:rPr>
+          <w:sz w:val="24"/>
+          <w:szCs w:val="24"/>
+        </w:rPr>
+        <w:t xml:space="preserve">) The Events tab should be displayed with Existing events for the specimen with label '45678901_7' table. This should be auto populated with the collection and Received Event and Select Specimen Event </w:t>
       </w:r>
       <w:r>
         <w:rPr>
@@ -6522,7 +6646,21 @@
           <w:sz w:val="24"/>
           <w:szCs w:val="24"/>
         </w:rPr>
-        <w:t xml:space="preserve">14)  Event Details </w:t>
+        <w:t>1</w:t>
+      </w:r>
+      <w:r>
+        <w:rPr>
+          <w:sz w:val="24"/>
+          <w:szCs w:val="24"/>
+        </w:rPr>
+        <w:t>5</w:t>
+      </w:r>
+      <w:r>
+        <w:rPr>
+          <w:sz w:val="24"/>
+          <w:szCs w:val="24"/>
+        </w:rPr>
+        <w:t xml:space="preserve">)  Event Details </w:t>
       </w:r>
       <w:r>
         <w:rPr>
@@ -6678,7 +6816,21 @@
           <w:sz w:val="24"/>
           <w:szCs w:val="24"/>
         </w:rPr>
-        <w:t>15)  Existing events for the specimen with label '45678901_7' should be auto populated with the new</w:t>
+        <w:t>1</w:t>
+      </w:r>
+      <w:r>
+        <w:rPr>
+          <w:sz w:val="24"/>
+          <w:szCs w:val="24"/>
+        </w:rPr>
+        <w:t>6</w:t>
+      </w:r>
+      <w:r>
+        <w:rPr>
+          <w:sz w:val="24"/>
+          <w:szCs w:val="24"/>
+        </w:rPr>
+        <w:t>)  Existing events for the specimen with label '45678901_7' should be auto populated with the new</w:t>
       </w:r>
       <w:r>
         <w:rPr>
@@ -6836,7 +6988,23 @@
           <w:sz w:val="24"/>
           <w:szCs w:val="24"/>
         </w:rPr>
-        <w:t xml:space="preserve"> should contain catissue_&lt;specimen type&gt;_specimen, CATISSUE_EXTERNAL_IDENTIFIER (if added), CATISSUE_SPECIMEN_EVENT_PARAM, CATISSUE_SPECIMEN_POSITION, CATISSUE_CONSENT_TIER_STATUS and CATISSUE_SPECIMEN_CHAR. Object_ID is the unique ID of the object inserted. </w:t>
+        <w:t xml:space="preserve"> should contain </w:t>
+      </w:r>
+      <w:proofErr w:type="spellStart"/>
+      <w:r>
+        <w:rPr>
+          <w:sz w:val="24"/>
+          <w:szCs w:val="24"/>
+        </w:rPr>
+        <w:t>catissue</w:t>
+      </w:r>
+      <w:proofErr w:type="spellEnd"/>
+      <w:r>
+        <w:rPr>
+          <w:sz w:val="24"/>
+          <w:szCs w:val="24"/>
+        </w:rPr>
+        <w:t xml:space="preserve">_&lt;specimen type&gt;_specimen, CATISSUE_EXTERNAL_IDENTIFIER (if added), CATISSUE_SPECIMEN_EVENT_PARAM, CATISSUE_SPECIMEN_POSITION, CATISSUE_CONSENT_TIER_STATUS and CATISSUE_SPECIMEN_CHAR. Object_ID is the unique ID of the object inserted. </w:t>
       </w:r>
       <w:proofErr w:type="spellStart"/>
       <w:r>
@@ -6873,6 +7041,7 @@
           <w:sz w:val="24"/>
           <w:szCs w:val="24"/>
         </w:rPr>
+        <w:lastRenderedPageBreak/>
         <w:t>In CATISSUE_AUDIT_EVENT_DETAILS table Element name contains the list of attributes that are in CATISSUE_SPECIMEN.ID of all the reference and containment association classes should also be audited.</w:t>
       </w:r>
     </w:p>

</xml_diff>

<commit_message>
Updated test case to include store aliquot in same container
SVN-Revision: 25590
</commit_message>
<xml_diff>
--- a/TestCases/Manual/9599_PROCESS_Create_aliquot_from_existing_Specimen.docx
+++ b/TestCases/Manual/9599_PROCESS_Create_aliquot_from_existing_Specimen.docx
@@ -721,38 +721,7 @@
           <w:sz w:val="24"/>
           <w:szCs w:val="24"/>
         </w:rPr>
-        <w:t xml:space="preserve">Click on </w:t>
-      </w:r>
-      <w:r>
-        <w:rPr>
-          <w:b/>
-          <w:sz w:val="24"/>
-          <w:szCs w:val="24"/>
-        </w:rPr>
-        <w:t xml:space="preserve">Add To </w:t>
-      </w:r>
-      <w:r>
-        <w:rPr>
-          <w:b/>
-          <w:sz w:val="24"/>
-          <w:szCs w:val="24"/>
-        </w:rPr>
-        <w:t>My List</w:t>
-      </w:r>
-      <w:r>
-        <w:rPr>
-          <w:b/>
-          <w:sz w:val="24"/>
-          <w:szCs w:val="24"/>
-        </w:rPr>
-        <w:t xml:space="preserve"> </w:t>
-      </w:r>
-      <w:r>
-        <w:rPr>
-          <w:sz w:val="24"/>
-          <w:szCs w:val="24"/>
-        </w:rPr>
-        <w:t>Button. (Refer the expected output)</w:t>
+        <w:t>Select second storage container for aliquot 4 and 5 from the Auto container drop down list.</w:t>
       </w:r>
     </w:p>
     <w:p>
@@ -774,22 +743,10 @@
           <w:sz w:val="24"/>
           <w:szCs w:val="24"/>
         </w:rPr>
-        <w:t>From the LHS select the child specimen with the label as “</w:t>
-      </w:r>
-      <w:r>
-        <w:rPr>
-          <w:b/>
-          <w:sz w:val="24"/>
-          <w:szCs w:val="24"/>
-        </w:rPr>
-        <w:t>45678901_7</w:t>
-      </w:r>
-      <w:r>
-        <w:rPr>
-          <w:sz w:val="24"/>
-          <w:szCs w:val="24"/>
-        </w:rPr>
-        <w:t>”. (Refer the expected output)</w:t>
+        <w:t>Check “</w:t>
+      </w:r>
+      <w:r>
+        <w:t>Do you want to store all aliquot(s) in same container?” check box. (Refer Expected Output)</w:t>
       </w:r>
     </w:p>
     <w:p>
@@ -811,7 +768,7 @@
           <w:sz w:val="24"/>
           <w:szCs w:val="24"/>
         </w:rPr>
-        <w:t xml:space="preserve">Click on the </w:t>
+        <w:t xml:space="preserve">Click on </w:t>
       </w:r>
       <w:r>
         <w:rPr>
@@ -819,14 +776,30 @@
           <w:sz w:val="24"/>
           <w:szCs w:val="24"/>
         </w:rPr>
-        <w:t>Events</w:t>
-      </w:r>
-      <w:r>
-        <w:rPr>
-          <w:sz w:val="24"/>
-          <w:szCs w:val="24"/>
-        </w:rPr>
-        <w:t xml:space="preserve"> tab (Refer the expected output)</w:t>
+        <w:t xml:space="preserve">Add To </w:t>
+      </w:r>
+      <w:r>
+        <w:rPr>
+          <w:b/>
+          <w:sz w:val="24"/>
+          <w:szCs w:val="24"/>
+        </w:rPr>
+        <w:t>My List</w:t>
+      </w:r>
+      <w:r>
+        <w:rPr>
+          <w:b/>
+          <w:sz w:val="24"/>
+          <w:szCs w:val="24"/>
+        </w:rPr>
+        <w:t xml:space="preserve"> </w:t>
+      </w:r>
+      <w:r>
+        <w:rPr>
+          <w:sz w:val="24"/>
+          <w:szCs w:val="24"/>
+        </w:rPr>
+        <w:t>Button. (Refer the expected output)</w:t>
       </w:r>
     </w:p>
     <w:p>
@@ -848,72 +821,22 @@
           <w:sz w:val="24"/>
           <w:szCs w:val="24"/>
         </w:rPr>
-        <w:t>Select “</w:t>
-      </w:r>
-      <w:r>
-        <w:rPr>
-          <w:sz w:val="24"/>
-          <w:szCs w:val="24"/>
-        </w:rPr>
-        <w:t>Embedded</w:t>
-      </w:r>
-      <w:r>
-        <w:rPr>
-          <w:sz w:val="24"/>
-          <w:szCs w:val="24"/>
-        </w:rPr>
-        <w:t xml:space="preserve">” from Select </w:t>
-      </w:r>
-      <w:r>
-        <w:rPr>
-          <w:sz w:val="24"/>
-          <w:szCs w:val="24"/>
-        </w:rPr>
-        <w:t>“</w:t>
-      </w:r>
-      <w:r>
-        <w:rPr>
-          <w:sz w:val="24"/>
-          <w:szCs w:val="24"/>
-        </w:rPr>
-        <w:t xml:space="preserve">Specimen Event </w:t>
-      </w:r>
-      <w:proofErr w:type="gramStart"/>
-      <w:r>
-        <w:rPr>
-          <w:sz w:val="24"/>
-          <w:szCs w:val="24"/>
-        </w:rPr>
-        <w:t>T</w:t>
-      </w:r>
-      <w:r>
-        <w:rPr>
-          <w:sz w:val="24"/>
-          <w:szCs w:val="24"/>
-        </w:rPr>
-        <w:t>o</w:t>
-      </w:r>
-      <w:proofErr w:type="gramEnd"/>
-      <w:r>
-        <w:rPr>
-          <w:sz w:val="24"/>
-          <w:szCs w:val="24"/>
-        </w:rPr>
-        <w:t xml:space="preserve"> Add</w:t>
-      </w:r>
-      <w:r>
-        <w:rPr>
-          <w:sz w:val="24"/>
-          <w:szCs w:val="24"/>
-        </w:rPr>
-        <w:t>”</w:t>
-      </w:r>
-      <w:r>
-        <w:rPr>
-          <w:sz w:val="24"/>
-          <w:szCs w:val="24"/>
-        </w:rPr>
-        <w:t xml:space="preserve"> dropdown. (Refer to expected output)</w:t>
+        <w:t>From the LHS select the child specimen with the label as “</w:t>
+      </w:r>
+      <w:r>
+        <w:rPr>
+          <w:b/>
+          <w:sz w:val="24"/>
+          <w:szCs w:val="24"/>
+        </w:rPr>
+        <w:t>45678901_7</w:t>
+      </w:r>
+      <w:r>
+        <w:rPr>
+          <w:sz w:val="24"/>
+          <w:szCs w:val="24"/>
+        </w:rPr>
+        <w:t>”. (Refer the expected output)</w:t>
       </w:r>
     </w:p>
     <w:p>
@@ -935,7 +858,131 @@
           <w:sz w:val="24"/>
           <w:szCs w:val="24"/>
         </w:rPr>
+        <w:t xml:space="preserve">Click on the </w:t>
+      </w:r>
+      <w:r>
+        <w:rPr>
+          <w:b/>
+          <w:sz w:val="24"/>
+          <w:szCs w:val="24"/>
+        </w:rPr>
+        <w:t>Events</w:t>
+      </w:r>
+      <w:r>
+        <w:rPr>
+          <w:sz w:val="24"/>
+          <w:szCs w:val="24"/>
+        </w:rPr>
+        <w:t xml:space="preserve"> tab (Refer the expected output)</w:t>
+      </w:r>
+    </w:p>
+    <w:p>
+      <w:pPr>
+        <w:pStyle w:val="ListParagraph"/>
+        <w:numPr>
+          <w:ilvl w:val="0"/>
+          <w:numId w:val="2"/>
+        </w:numPr>
+        <w:spacing w:after="0" w:line="240" w:lineRule="auto"/>
+        <w:ind w:left="360"/>
+        <w:rPr>
+          <w:sz w:val="24"/>
+          <w:szCs w:val="24"/>
+        </w:rPr>
+      </w:pPr>
+      <w:r>
+        <w:rPr>
+          <w:sz w:val="24"/>
+          <w:szCs w:val="24"/>
+        </w:rPr>
         <w:lastRenderedPageBreak/>
+        <w:t>Select “</w:t>
+      </w:r>
+      <w:r>
+        <w:rPr>
+          <w:sz w:val="24"/>
+          <w:szCs w:val="24"/>
+        </w:rPr>
+        <w:t>Embedded</w:t>
+      </w:r>
+      <w:r>
+        <w:rPr>
+          <w:sz w:val="24"/>
+          <w:szCs w:val="24"/>
+        </w:rPr>
+        <w:t xml:space="preserve">” from Select </w:t>
+      </w:r>
+      <w:r>
+        <w:rPr>
+          <w:sz w:val="24"/>
+          <w:szCs w:val="24"/>
+        </w:rPr>
+        <w:t>“</w:t>
+      </w:r>
+      <w:r>
+        <w:rPr>
+          <w:sz w:val="24"/>
+          <w:szCs w:val="24"/>
+        </w:rPr>
+        <w:t xml:space="preserve">Specimen Event </w:t>
+      </w:r>
+      <w:proofErr w:type="gramStart"/>
+      <w:r>
+        <w:rPr>
+          <w:sz w:val="24"/>
+          <w:szCs w:val="24"/>
+        </w:rPr>
+        <w:t>T</w:t>
+      </w:r>
+      <w:r>
+        <w:rPr>
+          <w:sz w:val="24"/>
+          <w:szCs w:val="24"/>
+        </w:rPr>
+        <w:t>o</w:t>
+      </w:r>
+      <w:proofErr w:type="gramEnd"/>
+      <w:r>
+        <w:rPr>
+          <w:sz w:val="24"/>
+          <w:szCs w:val="24"/>
+        </w:rPr>
+        <w:t xml:space="preserve"> Add</w:t>
+      </w:r>
+      <w:r>
+        <w:rPr>
+          <w:sz w:val="24"/>
+          <w:szCs w:val="24"/>
+        </w:rPr>
+        <w:t>”</w:t>
+      </w:r>
+      <w:r>
+        <w:rPr>
+          <w:sz w:val="24"/>
+          <w:szCs w:val="24"/>
+        </w:rPr>
+        <w:t xml:space="preserve"> dropdown. (Refer to expected output)</w:t>
+      </w:r>
+    </w:p>
+    <w:p>
+      <w:pPr>
+        <w:pStyle w:val="ListParagraph"/>
+        <w:numPr>
+          <w:ilvl w:val="0"/>
+          <w:numId w:val="2"/>
+        </w:numPr>
+        <w:spacing w:after="0" w:line="240" w:lineRule="auto"/>
+        <w:ind w:left="360"/>
+        <w:rPr>
+          <w:sz w:val="24"/>
+          <w:szCs w:val="24"/>
+        </w:rPr>
+      </w:pPr>
+      <w:r>
+        <w:rPr>
+          <w:sz w:val="24"/>
+          <w:szCs w:val="24"/>
+        </w:rPr>
         <w:t xml:space="preserve">Click on </w:t>
       </w:r>
       <w:r>
@@ -2430,6 +2477,7 @@
           <w:sz w:val="24"/>
           <w:szCs w:val="24"/>
         </w:rPr>
+        <w:lastRenderedPageBreak/>
         <w:t>Quantity per Aliquot</w:t>
       </w:r>
     </w:p>
@@ -2452,7 +2500,6 @@
           <w:sz w:val="24"/>
           <w:szCs w:val="24"/>
         </w:rPr>
-        <w:lastRenderedPageBreak/>
         <w:t xml:space="preserve">Aliquot </w:t>
       </w:r>
       <w:r>
@@ -3729,6 +3776,28 @@
           <w:sz w:val="24"/>
           <w:szCs w:val="24"/>
         </w:rPr>
+        <w:t xml:space="preserve">13) </w:t>
+      </w:r>
+      <w:r>
+        <w:rPr>
+          <w:sz w:val="24"/>
+          <w:szCs w:val="24"/>
+        </w:rPr>
+        <w:t>Create aliquot page will be refreshed and all the aliquot will be stored in the same container.</w:t>
+      </w:r>
+    </w:p>
+    <w:p>
+      <w:pPr>
+        <w:rPr>
+          <w:sz w:val="24"/>
+          <w:szCs w:val="24"/>
+        </w:rPr>
+      </w:pPr>
+      <w:r>
+        <w:rPr>
+          <w:sz w:val="24"/>
+          <w:szCs w:val="24"/>
+        </w:rPr>
         <w:t>1</w:t>
       </w:r>
       <w:r>
@@ -3736,7 +3805,7 @@
           <w:sz w:val="24"/>
           <w:szCs w:val="24"/>
         </w:rPr>
-        <w:t>2</w:t>
+        <w:t>4</w:t>
       </w:r>
       <w:r>
         <w:rPr>
@@ -4078,6 +4147,7 @@
                 <w:sz w:val="24"/>
                 <w:szCs w:val="24"/>
               </w:rPr>
+              <w:lastRenderedPageBreak/>
               <w:t>Pathological Status</w:t>
             </w:r>
           </w:p>
@@ -4253,7 +4323,6 @@
           <w:sz w:val="24"/>
           <w:szCs w:val="24"/>
         </w:rPr>
-        <w:lastRenderedPageBreak/>
         <w:t xml:space="preserve">Also following details pertaining to the aliquots should be displayed </w:t>
       </w:r>
     </w:p>
@@ -5288,10 +5357,18 @@
       </w:pPr>
       <w:r>
         <w:rPr>
-          <w:sz w:val="24"/>
-          <w:szCs w:val="24"/>
-        </w:rPr>
-        <w:t xml:space="preserve">Note: If parent specimen is fully consumed as in this case and “Dispose Parent specimen” option is not selected then the parent specimen activity status will be active. The specimen still </w:t>
+          <w:b/>
+          <w:sz w:val="24"/>
+          <w:szCs w:val="24"/>
+        </w:rPr>
+        <w:t>Note:</w:t>
+      </w:r>
+      <w:r>
+        <w:rPr>
+          <w:sz w:val="24"/>
+          <w:szCs w:val="24"/>
+        </w:rPr>
+        <w:t xml:space="preserve"> If parent specimen is fully consumed as in this case and “Dispose Parent specimen” option is not selected then the parent specimen activity status will be active. The specimen still </w:t>
       </w:r>
       <w:r>
         <w:rPr>
@@ -5328,7 +5405,7 @@
           <w:sz w:val="24"/>
           <w:szCs w:val="24"/>
         </w:rPr>
-        <w:t>3</w:t>
+        <w:t>5</w:t>
       </w:r>
       <w:r>
         <w:rPr>
@@ -5835,6 +5912,7 @@
                 <w:sz w:val="24"/>
                 <w:szCs w:val="24"/>
               </w:rPr>
+              <w:lastRenderedPageBreak/>
               <w:t>*</w:t>
             </w:r>
             <w:r>
@@ -6231,7 +6309,6 @@
                 <w:sz w:val="24"/>
                 <w:szCs w:val="24"/>
               </w:rPr>
-              <w:lastRenderedPageBreak/>
               <w:t>Collection Status</w:t>
             </w:r>
           </w:p>
@@ -6595,7 +6672,7 @@
           <w:sz w:val="24"/>
           <w:szCs w:val="24"/>
         </w:rPr>
-        <w:t>4</w:t>
+        <w:t>6</w:t>
       </w:r>
       <w:r>
         <w:rPr>
@@ -6653,7 +6730,7 @@
           <w:sz w:val="24"/>
           <w:szCs w:val="24"/>
         </w:rPr>
-        <w:t>5</w:t>
+        <w:t>7</w:t>
       </w:r>
       <w:r>
         <w:rPr>
@@ -6823,7 +6900,7 @@
           <w:sz w:val="24"/>
           <w:szCs w:val="24"/>
         </w:rPr>
-        <w:t>6</w:t>
+        <w:t>8</w:t>
       </w:r>
       <w:r>
         <w:rPr>
@@ -7004,7 +7081,15 @@
           <w:sz w:val="24"/>
           <w:szCs w:val="24"/>
         </w:rPr>
-        <w:t xml:space="preserve">_&lt;specimen type&gt;_specimen, CATISSUE_EXTERNAL_IDENTIFIER (if added), CATISSUE_SPECIMEN_EVENT_PARAM, CATISSUE_SPECIMEN_POSITION, CATISSUE_CONSENT_TIER_STATUS and CATISSUE_SPECIMEN_CHAR. Object_ID is the unique ID of the object inserted. </w:t>
+        <w:t xml:space="preserve">_&lt;specimen type&gt;_specimen, CATISSUE_EXTERNAL_IDENTIFIER (if added), CATISSUE_SPECIMEN_EVENT_PARAM, CATISSUE_SPECIMEN_POSITION, </w:t>
+      </w:r>
+      <w:r>
+        <w:rPr>
+          <w:sz w:val="24"/>
+          <w:szCs w:val="24"/>
+        </w:rPr>
+        <w:lastRenderedPageBreak/>
+        <w:t xml:space="preserve">CATISSUE_CONSENT_TIER_STATUS and CATISSUE_SPECIMEN_CHAR. Object_ID is the unique ID of the object inserted. </w:t>
       </w:r>
       <w:proofErr w:type="spellStart"/>
       <w:r>
@@ -7041,7 +7126,6 @@
           <w:sz w:val="24"/>
           <w:szCs w:val="24"/>
         </w:rPr>
-        <w:lastRenderedPageBreak/>
         <w:t>In CATISSUE_AUDIT_EVENT_DETAILS table Element name contains the list of attributes that are in CATISSUE_SPECIMEN.ID of all the reference and containment association classes should also be audited.</w:t>
       </w:r>
     </w:p>

</xml_diff>